<commit_message>
agregada especificación para CUGU1.6 eliminar usuario
</commit_message>
<xml_diff>
--- a/Casos de uso/Gestión de usuarios/CUGU1.6 eliminar usuario - listo/eliminarUsuario.docx
+++ b/Casos de uso/Gestión de usuarios/CUGU1.6 eliminar usuario - listo/eliminarUsuario.docx
@@ -312,14 +312,14 @@
                 <w:rFonts w:ascii="Times New Roman" w:hAnsi="Times New Roman" w:cs="Times New Roman"/>
                 <w:lang w:val="es-419"/>
               </w:rPr>
-              <w:t xml:space="preserve">Permitir a los usuarios </w:t>
-            </w:r>
-            <w:r>
-              <w:rPr>
-                <w:rFonts w:ascii="Times New Roman" w:hAnsi="Times New Roman" w:cs="Times New Roman"/>
-                <w:lang w:val="es-419"/>
-              </w:rPr>
-              <w:t>ver información relacionada a su perfil</w:t>
+              <w:t xml:space="preserve">Permitir </w:t>
+            </w:r>
+            <w:r>
+              <w:rPr>
+                <w:rFonts w:ascii="Times New Roman" w:hAnsi="Times New Roman" w:cs="Times New Roman"/>
+                <w:lang w:val="es-419"/>
+              </w:rPr>
+              <w:t>al administrador eliminar una cuenta de la base de datos</w:t>
             </w:r>
             <w:r>
               <w:rPr>
@@ -3743,9 +3743,7 @@
     </w:pPr>
     <w:tblPr>
       <w:tblCellMar>
-        <w:top w:w="0" w:type="dxa"/>
         <w:left w:w="115" w:type="dxa"/>
-        <w:bottom w:w="0" w:type="dxa"/>
         <w:right w:w="115" w:type="dxa"/>
       </w:tblCellMar>
     </w:tblPr>
@@ -3759,9 +3757,7 @@
     </w:pPr>
     <w:tblPr>
       <w:tblCellMar>
-        <w:top w:w="0" w:type="dxa"/>
         <w:left w:w="115" w:type="dxa"/>
-        <w:bottom w:w="0" w:type="dxa"/>
         <w:right w:w="115" w:type="dxa"/>
       </w:tblCellMar>
     </w:tblPr>
@@ -3775,9 +3771,7 @@
     </w:pPr>
     <w:tblPr>
       <w:tblCellMar>
-        <w:top w:w="0" w:type="dxa"/>
         <w:left w:w="115" w:type="dxa"/>
-        <w:bottom w:w="0" w:type="dxa"/>
         <w:right w:w="115" w:type="dxa"/>
       </w:tblCellMar>
     </w:tblPr>
@@ -3791,9 +3785,7 @@
     </w:pPr>
     <w:tblPr>
       <w:tblCellMar>
-        <w:top w:w="0" w:type="dxa"/>
         <w:left w:w="115" w:type="dxa"/>
-        <w:bottom w:w="0" w:type="dxa"/>
         <w:right w:w="115" w:type="dxa"/>
       </w:tblCellMar>
     </w:tblPr>
@@ -3807,9 +3799,7 @@
     </w:pPr>
     <w:tblPr>
       <w:tblCellMar>
-        <w:top w:w="0" w:type="dxa"/>
         <w:left w:w="115" w:type="dxa"/>
-        <w:bottom w:w="0" w:type="dxa"/>
         <w:right w:w="115" w:type="dxa"/>
       </w:tblCellMar>
     </w:tblPr>

</xml_diff>